<commit_message>
UPDATE: Spint 4 Final
</commit_message>
<xml_diff>
--- a/submissions/111P Project Handover/Project Handover.docx
+++ b/submissions/111P Project Handover/Project Handover.docx
@@ -421,6 +421,8 @@
         </w:rPr>
         <w:t>Name, Student ID</w:t>
       </w:r>
+      <w:bookmarkStart w:id="0" w:name="_GoBack"/>
+      <w:bookmarkEnd w:id="0"/>
     </w:p>
     <w:p>
       <w:pPr>
@@ -531,7 +533,7 @@
         </w:rPr>
         <w:t xml:space="preserve"> </w:t>
       </w:r>
-      <w:proofErr w:type="spellStart"/>
+      <w:proofErr w:type="gramStart"/>
       <w:r>
         <w:rPr>
           <w:rFonts w:eastAsia="Times New Roman" w:cs="Arial"/>
@@ -540,9 +542,31 @@
           <w:szCs w:val="48"/>
           <w:lang w:val="en-AU" w:eastAsia="en-AU"/>
         </w:rPr>
-        <w:t>n.n</w:t>
-      </w:r>
-      <w:proofErr w:type="spellEnd"/>
+        <w:t>n.</w:t>
+      </w:r>
+      <w:commentRangeStart w:id="1"/>
+      <w:r>
+        <w:rPr>
+          <w:rFonts w:eastAsia="Times New Roman" w:cs="Arial"/>
+          <w:color w:val="808080" w:themeColor="background1" w:themeShade="80"/>
+          <w:sz w:val="32"/>
+          <w:szCs w:val="48"/>
+          <w:lang w:val="en-AU" w:eastAsia="en-AU"/>
+        </w:rPr>
+        <w:t>n</w:t>
+      </w:r>
+      <w:commentRangeEnd w:id="1"/>
+      <w:proofErr w:type="gramEnd"/>
+      <w:r>
+        <w:rPr>
+          <w:rStyle w:val="CommentReference"/>
+          <w:rFonts w:asciiTheme="minorHAnsi" w:eastAsiaTheme="minorHAnsi" w:hAnsiTheme="minorHAnsi"/>
+          <w:b w:val="0"/>
+          <w:color w:val="auto"/>
+          <w:spacing w:val="0"/>
+        </w:rPr>
+        <w:commentReference w:id="1"/>
+      </w:r>
     </w:p>
     <w:p>
       <w:pPr>
@@ -556,12 +580,12 @@
       <w:pPr>
         <w:pStyle w:val="Heading1"/>
       </w:pPr>
-      <w:commentRangeStart w:id="0"/>
+      <w:commentRangeStart w:id="2"/>
       <w:r>
         <w:lastRenderedPageBreak/>
         <w:t>Purpose</w:t>
       </w:r>
-      <w:commentRangeEnd w:id="0"/>
+      <w:commentRangeEnd w:id="2"/>
       <w:r>
         <w:rPr>
           <w:rStyle w:val="CommentReference"/>
@@ -570,7 +594,7 @@
           <w:color w:val="auto"/>
           <w:lang w:val="en-GB" w:eastAsia="en-US"/>
         </w:rPr>
-        <w:commentReference w:id="0"/>
+        <w:commentReference w:id="2"/>
       </w:r>
     </w:p>
     <w:p>
@@ -1116,8 +1140,6 @@
       <w:pPr>
         <w:pStyle w:val="Heading1"/>
       </w:pPr>
-      <w:bookmarkStart w:id="1" w:name="_GoBack"/>
-      <w:bookmarkEnd w:id="1"/>
       <w:r>
         <w:br w:type="column"/>
       </w:r>
@@ -2081,23 +2103,7 @@
           <w:color w:val="7F7F7F" w:themeColor="text1" w:themeTint="80"/>
           <w:lang w:val="en-AU" w:eastAsia="en-AU"/>
         </w:rPr>
-        <w:t xml:space="preserve">Please provide detailed set up instructions for the development and/or testing environment(s) – </w:t>
-      </w:r>
-      <w:proofErr w:type="spellStart"/>
-      <w:r>
-        <w:rPr>
-          <w:color w:val="7F7F7F" w:themeColor="text1" w:themeTint="80"/>
-          <w:lang w:val="en-AU" w:eastAsia="en-AU"/>
-        </w:rPr>
-        <w:t>I.e</w:t>
-      </w:r>
-      <w:proofErr w:type="spellEnd"/>
-      <w:r>
-        <w:rPr>
-          <w:color w:val="7F7F7F" w:themeColor="text1" w:themeTint="80"/>
-          <w:lang w:val="en-AU" w:eastAsia="en-AU"/>
-        </w:rPr>
-        <w:t xml:space="preserve"> tools/IDEs/scripts/ etc.</w:t>
+        <w:t>Please provide detailed set up instructions for the development and/or testing environment(s) – I.e tools/IDEs/scripts/ etc.</w:t>
       </w:r>
     </w:p>
     <w:p>
@@ -2272,7 +2278,23 @@
 
 <file path=word/comments.xml><?xml version="1.0" encoding="utf-8"?>
 <w:comments xmlns:wpc="http://schemas.microsoft.com/office/word/2010/wordprocessingCanvas" xmlns:cx="http://schemas.microsoft.com/office/drawing/2014/chartex" xmlns:cx1="http://schemas.microsoft.com/office/drawing/2015/9/8/chartex" xmlns:cx2="http://schemas.microsoft.com/office/drawing/2015/10/21/chartex" xmlns:cx3="http://schemas.microsoft.com/office/drawing/2016/5/9/chartex" xmlns:cx4="http://schemas.microsoft.com/office/drawing/2016/5/10/chartex" xmlns:cx5="http://schemas.microsoft.com/office/drawing/2016/5/11/chartex" xmlns:cx6="http://schemas.microsoft.com/office/drawing/2016/5/12/chartex" xmlns:cx7="http://schemas.microsoft.com/office/drawing/2016/5/13/chartex" xmlns:cx8="http://schemas.microsoft.com/office/drawing/2016/5/14/chartex" xmlns:mc="http://schemas.openxmlformats.org/markup-compatibility/2006" xmlns:aink="http://schemas.microsoft.com/office/drawing/2016/ink" xmlns:am3d="http://schemas.microsoft.com/office/drawing/2017/model3d" xmlns:o="urn:schemas-microsoft-com:office:office" xmlns:r="http://schemas.openxmlformats.org/officeDocument/2006/relationships" xmlns:m="http://schemas.openxmlformats.org/officeDocument/2006/math" xmlns:v="urn:schemas-microsoft-com:vml" xmlns:wp14="http://schemas.microsoft.com/office/word/2010/wordprocessingDrawing" xmlns:wp="http://schemas.openxmlformats.org/drawingml/2006/wordprocessingDrawing" xmlns:w10="urn:schemas-microsoft-com:office:word" xmlns:w="http://schemas.openxmlformats.org/wordprocessingml/2006/main" xmlns:w14="http://schemas.microsoft.com/office/word/2010/wordml" xmlns:w15="http://schemas.microsoft.com/office/word/2012/wordml" xmlns:w16cid="http://schemas.microsoft.com/office/word/2016/wordml/cid" xmlns:w16se="http://schemas.microsoft.com/office/word/2015/wordml/symex" xmlns:wpg="http://schemas.microsoft.com/office/word/2010/wordprocessingGroup" xmlns:wpi="http://schemas.microsoft.com/office/word/2010/wordprocessingInk" xmlns:wne="http://schemas.microsoft.com/office/word/2006/wordml" xmlns:wps="http://schemas.microsoft.com/office/word/2010/wordprocessingShape" mc:Ignorable="w14 w15 w16se w16cid wp14">
-  <w:comment w:id="0" w:author="Gale Rainwood" w:date="2019-09-23T09:02:00Z" w:initials="GR">
+  <w:comment w:id="1" w:author="Gale Rainwood" w:date="2019-09-23T09:56:00Z" w:initials="GR">
+    <w:p>
+      <w:pPr>
+        <w:pStyle w:val="CommentText"/>
+      </w:pPr>
+      <w:r>
+        <w:rPr>
+          <w:rStyle w:val="CommentReference"/>
+        </w:rPr>
+        <w:annotationRef/>
+      </w:r>
+      <w:r>
+        <w:t>Aim for 20 Pages</w:t>
+      </w:r>
+    </w:p>
+  </w:comment>
+  <w:comment w:id="2" w:author="Gale Rainwood" w:date="2019-09-23T09:02:00Z" w:initials="GR">
     <w:p>
       <w:pPr>
         <w:autoSpaceDE w:val="0"/>
@@ -2430,19 +2452,21 @@
           <w:szCs w:val="21"/>
           <w:lang w:val="en-AU"/>
         </w:rPr>
-        <w:t xml:space="preserve">with new features. Imagine a new student cohort doing SIT209 next year and want to extend on </w:t>
-      </w:r>
-      <w:proofErr w:type="spellStart"/>
-      <w:r>
+        <w:t>with new features. Imagine a new student cohort doing SIT209 next year and want to extend on youur project.</w:t>
+      </w:r>
+    </w:p>
+    <w:p>
+      <w:pPr>
+        <w:autoSpaceDE w:val="0"/>
+        <w:autoSpaceDN w:val="0"/>
+        <w:adjustRightInd w:val="0"/>
         <w:rPr>
           <w:rFonts w:ascii="HelveticaNeue-Light" w:hAnsi="HelveticaNeue-Light" w:cs="HelveticaNeue-Light"/>
           <w:sz w:val="21"/>
           <w:szCs w:val="21"/>
           <w:lang w:val="en-AU"/>
         </w:rPr>
-        <w:t>youur</w:t>
-      </w:r>
-      <w:proofErr w:type="spellEnd"/>
+      </w:pPr>
       <w:r>
         <w:rPr>
           <w:rFonts w:ascii="HelveticaNeue-Light" w:hAnsi="HelveticaNeue-Light" w:cs="HelveticaNeue-Light"/>
@@ -2450,7 +2474,7 @@
           <w:szCs w:val="21"/>
           <w:lang w:val="en-AU"/>
         </w:rPr>
-        <w:t xml:space="preserve"> project.</w:t>
+        <w:t>How can you help them?</w:t>
       </w:r>
     </w:p>
     <w:p>
@@ -2472,7 +2496,7 @@
           <w:szCs w:val="21"/>
           <w:lang w:val="en-AU"/>
         </w:rPr>
-        <w:t>How can you help them?</w:t>
+        <w:t>The project handover document includes pointers (address/path) to key artefacts, list of features completed,</w:t>
       </w:r>
     </w:p>
     <w:p>
@@ -2494,49 +2518,7 @@
           <w:szCs w:val="21"/>
           <w:lang w:val="en-AU"/>
         </w:rPr>
-        <w:t>The project handover document includes pointers (address/path) to key artefacts, list of features completed,</w:t>
-      </w:r>
-    </w:p>
-    <w:p>
-      <w:pPr>
-        <w:autoSpaceDE w:val="0"/>
-        <w:autoSpaceDN w:val="0"/>
-        <w:adjustRightInd w:val="0"/>
-        <w:rPr>
-          <w:rFonts w:ascii="HelveticaNeue-Light" w:hAnsi="HelveticaNeue-Light" w:cs="HelveticaNeue-Light"/>
-          <w:sz w:val="21"/>
-          <w:szCs w:val="21"/>
-          <w:lang w:val="en-AU"/>
-        </w:rPr>
-      </w:pPr>
-      <w:r>
-        <w:rPr>
-          <w:rFonts w:ascii="HelveticaNeue-Light" w:hAnsi="HelveticaNeue-Light" w:cs="HelveticaNeue-Light"/>
-          <w:sz w:val="21"/>
-          <w:szCs w:val="21"/>
-          <w:lang w:val="en-AU"/>
-        </w:rPr>
-        <w:t xml:space="preserve">open issues, lessons learned during the project (what worked and did not work), </w:t>
-      </w:r>
-      <w:proofErr w:type="spellStart"/>
-      <w:r>
-        <w:rPr>
-          <w:rFonts w:ascii="HelveticaNeue-Light" w:hAnsi="HelveticaNeue-Light" w:cs="HelveticaNeue-Light"/>
-          <w:sz w:val="21"/>
-          <w:szCs w:val="21"/>
-          <w:lang w:val="en-AU"/>
-        </w:rPr>
-        <w:t>highlevel</w:t>
-      </w:r>
-      <w:proofErr w:type="spellEnd"/>
-      <w:r>
-        <w:rPr>
-          <w:rFonts w:ascii="HelveticaNeue-Light" w:hAnsi="HelveticaNeue-Light" w:cs="HelveticaNeue-Light"/>
-          <w:sz w:val="21"/>
-          <w:szCs w:val="21"/>
-          <w:lang w:val="en-AU"/>
-        </w:rPr>
-        <w:t xml:space="preserve"> architecture of your</w:t>
+        <w:t>open issues, lessons learned during the project (what worked and did not work), highlevel architecture of your</w:t>
       </w:r>
     </w:p>
     <w:p>
@@ -2601,12 +2583,14 @@
 
 <file path=word/commentsExtended.xml><?xml version="1.0" encoding="utf-8"?>
 <w15:commentsEx xmlns:wpc="http://schemas.microsoft.com/office/word/2010/wordprocessingCanvas" xmlns:cx="http://schemas.microsoft.com/office/drawing/2014/chartex" xmlns:cx1="http://schemas.microsoft.com/office/drawing/2015/9/8/chartex" xmlns:cx2="http://schemas.microsoft.com/office/drawing/2015/10/21/chartex" xmlns:cx3="http://schemas.microsoft.com/office/drawing/2016/5/9/chartex" xmlns:cx4="http://schemas.microsoft.com/office/drawing/2016/5/10/chartex" xmlns:cx5="http://schemas.microsoft.com/office/drawing/2016/5/11/chartex" xmlns:cx6="http://schemas.microsoft.com/office/drawing/2016/5/12/chartex" xmlns:cx7="http://schemas.microsoft.com/office/drawing/2016/5/13/chartex" xmlns:cx8="http://schemas.microsoft.com/office/drawing/2016/5/14/chartex" xmlns:mc="http://schemas.openxmlformats.org/markup-compatibility/2006" xmlns:aink="http://schemas.microsoft.com/office/drawing/2016/ink" xmlns:am3d="http://schemas.microsoft.com/office/drawing/2017/model3d" xmlns:o="urn:schemas-microsoft-com:office:office" xmlns:r="http://schemas.openxmlformats.org/officeDocument/2006/relationships" xmlns:m="http://schemas.openxmlformats.org/officeDocument/2006/math" xmlns:v="urn:schemas-microsoft-com:vml" xmlns:wp14="http://schemas.microsoft.com/office/word/2010/wordprocessingDrawing" xmlns:wp="http://schemas.openxmlformats.org/drawingml/2006/wordprocessingDrawing" xmlns:w10="urn:schemas-microsoft-com:office:word" xmlns:w="http://schemas.openxmlformats.org/wordprocessingml/2006/main" xmlns:w14="http://schemas.microsoft.com/office/word/2010/wordml" xmlns:w15="http://schemas.microsoft.com/office/word/2012/wordml" xmlns:w16cid="http://schemas.microsoft.com/office/word/2016/wordml/cid" xmlns:w16se="http://schemas.microsoft.com/office/word/2015/wordml/symex" xmlns:wpg="http://schemas.microsoft.com/office/word/2010/wordprocessingGroup" xmlns:wpi="http://schemas.microsoft.com/office/word/2010/wordprocessingInk" xmlns:wne="http://schemas.microsoft.com/office/word/2006/wordml" xmlns:wps="http://schemas.microsoft.com/office/word/2010/wordprocessingShape" mc:Ignorable="w14 w15 w16se w16cid wp14">
+  <w15:commentEx w15:paraId="6BA80239" w15:done="0"/>
   <w15:commentEx w15:paraId="58196EC7" w15:done="0"/>
 </w15:commentsEx>
 </file>
 
 <file path=word/commentsIds.xml><?xml version="1.0" encoding="utf-8"?>
 <w16cid:commentsIds xmlns:wpc="http://schemas.microsoft.com/office/word/2010/wordprocessingCanvas" xmlns:cx="http://schemas.microsoft.com/office/drawing/2014/chartex" xmlns:cx1="http://schemas.microsoft.com/office/drawing/2015/9/8/chartex" xmlns:cx2="http://schemas.microsoft.com/office/drawing/2015/10/21/chartex" xmlns:cx3="http://schemas.microsoft.com/office/drawing/2016/5/9/chartex" xmlns:cx4="http://schemas.microsoft.com/office/drawing/2016/5/10/chartex" xmlns:cx5="http://schemas.microsoft.com/office/drawing/2016/5/11/chartex" xmlns:cx6="http://schemas.microsoft.com/office/drawing/2016/5/12/chartex" xmlns:cx7="http://schemas.microsoft.com/office/drawing/2016/5/13/chartex" xmlns:cx8="http://schemas.microsoft.com/office/drawing/2016/5/14/chartex" xmlns:mc="http://schemas.openxmlformats.org/markup-compatibility/2006" xmlns:aink="http://schemas.microsoft.com/office/drawing/2016/ink" xmlns:am3d="http://schemas.microsoft.com/office/drawing/2017/model3d" xmlns:o="urn:schemas-microsoft-com:office:office" xmlns:r="http://schemas.openxmlformats.org/officeDocument/2006/relationships" xmlns:m="http://schemas.openxmlformats.org/officeDocument/2006/math" xmlns:v="urn:schemas-microsoft-com:vml" xmlns:wp14="http://schemas.microsoft.com/office/word/2010/wordprocessingDrawing" xmlns:wp="http://schemas.openxmlformats.org/drawingml/2006/wordprocessingDrawing" xmlns:w10="urn:schemas-microsoft-com:office:word" xmlns:w="http://schemas.openxmlformats.org/wordprocessingml/2006/main" xmlns:w14="http://schemas.microsoft.com/office/word/2010/wordml" xmlns:w15="http://schemas.microsoft.com/office/word/2012/wordml" xmlns:w16cid="http://schemas.microsoft.com/office/word/2016/wordml/cid" xmlns:w16se="http://schemas.microsoft.com/office/word/2015/wordml/symex" xmlns:wpg="http://schemas.microsoft.com/office/word/2010/wordprocessingGroup" xmlns:wpi="http://schemas.microsoft.com/office/word/2010/wordprocessingInk" xmlns:wne="http://schemas.microsoft.com/office/word/2006/wordml" xmlns:wps="http://schemas.microsoft.com/office/word/2010/wordprocessingShape" mc:Ignorable="w14 w15 w16se w16cid wp14">
+  <w16cid:commentId w16cid:paraId="6BA80239" w16cid:durableId="2133154A"/>
   <w16cid:commentId w16cid:paraId="58196EC7" w16cid:durableId="2133089A"/>
 </w16cid:commentsIds>
 </file>
@@ -5866,7 +5850,7 @@
 </file>
 
 <file path=customXml/itemProps1.xml><?xml version="1.0" encoding="utf-8"?>
-<ds:datastoreItem xmlns:ds="http://schemas.openxmlformats.org/officeDocument/2006/customXml" ds:itemID="{AAA5C920-AD51-4A9C-B4D2-DDC35596DDEA}">
+<ds:datastoreItem xmlns:ds="http://schemas.openxmlformats.org/officeDocument/2006/customXml" ds:itemID="{1398CEBE-F8E0-473B-B17D-E036ECA5FDE5}">
   <ds:schemaRefs>
     <ds:schemaRef ds:uri="http://schemas.openxmlformats.org/officeDocument/2006/bibliography"/>
   </ds:schemaRefs>

</xml_diff>